<commit_message>
updated proposal, added ppt
</commit_message>
<xml_diff>
--- a/proposal_15W.docx
+++ b/proposal_15W.docx
@@ -2,8 +2,1308 @@
 <file path=word/document.xml><?xml version="1.0" encoding="utf-8"?>
 <w:document xmlns:wpc="http://schemas.microsoft.com/office/word/2010/wordprocessingCanvas" xmlns:mc="http://schemas.openxmlformats.org/markup-compatibility/2006" xmlns:o="urn:schemas-microsoft-com:office:office" xmlns:r="http://schemas.openxmlformats.org/officeDocument/2006/relationships" xmlns:m="http://schemas.openxmlformats.org/officeDocument/2006/math" xmlns:v="urn:schemas-microsoft-com:vml" xmlns:wp14="http://schemas.microsoft.com/office/word/2010/wordprocessingDrawing" xmlns:wp="http://schemas.openxmlformats.org/drawingml/2006/wordprocessingDrawing" xmlns:w10="urn:schemas-microsoft-com:office:word" xmlns:w="http://schemas.openxmlformats.org/wordprocessingml/2006/main" xmlns:w14="http://schemas.microsoft.com/office/word/2010/wordml" xmlns:w15="http://schemas.microsoft.com/office/word/2012/wordml" xmlns:wpg="http://schemas.microsoft.com/office/word/2010/wordprocessingGroup" xmlns:wpi="http://schemas.microsoft.com/office/word/2010/wordprocessingInk" xmlns:wne="http://schemas.microsoft.com/office/word/2006/wordml" xmlns:wps="http://schemas.microsoft.com/office/word/2010/wordprocessingShape" mc:Ignorable="w14 w15 wp14">
   <w:body>
+    <w:sdt>
+      <w:sdtPr>
+        <w:id w:val="-1531647014"/>
+        <w:docPartObj>
+          <w:docPartGallery w:val="Cover Pages"/>
+          <w:docPartUnique/>
+        </w:docPartObj>
+      </w:sdtPr>
+      <w:sdtContent>
+        <w:p>
+          <w:r>
+            <w:rPr>
+              <w:noProof/>
+              <w:lang w:eastAsia="en-CA"/>
+            </w:rPr>
+            <mc:AlternateContent>
+              <mc:Choice Requires="wps">
+                <w:drawing>
+                  <wp:anchor distT="0" distB="0" distL="114300" distR="114300" simplePos="0" relativeHeight="251659264" behindDoc="0" locked="0" layoutInCell="1" allowOverlap="1" wp14:anchorId="506BDD6B" wp14:editId="551A2677">
+                    <wp:simplePos x="0" y="0"/>
+                    <wp:positionH relativeFrom="page">
+                      <wp:align>center</wp:align>
+                    </wp:positionH>
+                    <wp:positionV relativeFrom="page">
+                      <wp:align>center</wp:align>
+                    </wp:positionV>
+                    <wp:extent cx="1712890" cy="3840480"/>
+                    <wp:effectExtent l="0" t="0" r="1270" b="0"/>
+                    <wp:wrapNone/>
+                    <wp:docPr id="138" name="Text Box 138"/>
+                    <wp:cNvGraphicFramePr/>
+                    <a:graphic xmlns:a="http://schemas.openxmlformats.org/drawingml/2006/main">
+                      <a:graphicData uri="http://schemas.microsoft.com/office/word/2010/wordprocessingShape">
+                        <wps:wsp>
+                          <wps:cNvSpPr txBox="1"/>
+                          <wps:spPr>
+                            <a:xfrm>
+                              <a:off x="0" y="0"/>
+                              <a:ext cx="1712890" cy="3840480"/>
+                            </a:xfrm>
+                            <a:prstGeom prst="rect">
+                              <a:avLst/>
+                            </a:prstGeom>
+                            <a:solidFill>
+                              <a:schemeClr val="lt1"/>
+                            </a:solidFill>
+                            <a:ln w="6350">
+                              <a:noFill/>
+                            </a:ln>
+                            <a:effectLst/>
+                          </wps:spPr>
+                          <wps:style>
+                            <a:lnRef idx="0">
+                              <a:schemeClr val="accent1"/>
+                            </a:lnRef>
+                            <a:fillRef idx="0">
+                              <a:schemeClr val="accent1"/>
+                            </a:fillRef>
+                            <a:effectRef idx="0">
+                              <a:schemeClr val="accent1"/>
+                            </a:effectRef>
+                            <a:fontRef idx="minor">
+                              <a:schemeClr val="dk1"/>
+                            </a:fontRef>
+                          </wps:style>
+                          <wps:txbx>
+                            <w:txbxContent>
+                              <w:tbl>
+                                <w:tblPr>
+                                  <w:tblW w:w="5000" w:type="pct"/>
+                                  <w:jc w:val="center"/>
+                                  <w:tblBorders>
+                                    <w:insideV w:val="single" w:sz="12" w:space="0" w:color="C0504D" w:themeColor="accent2"/>
+                                  </w:tblBorders>
+                                  <w:tblCellMar>
+                                    <w:top w:w="1296" w:type="dxa"/>
+                                    <w:left w:w="360" w:type="dxa"/>
+                                    <w:bottom w:w="1296" w:type="dxa"/>
+                                    <w:right w:w="360" w:type="dxa"/>
+                                  </w:tblCellMar>
+                                  <w:tblLook w:val="04A0" w:firstRow="1" w:lastRow="0" w:firstColumn="1" w:lastColumn="0" w:noHBand="0" w:noVBand="1"/>
+                                </w:tblPr>
+                                <w:tblGrid>
+                                  <w:gridCol w:w="6287"/>
+                                  <w:gridCol w:w="5954"/>
+                                </w:tblGrid>
+                                <w:tr>
+                                  <w:trPr>
+                                    <w:trHeight w:val="6458"/>
+                                    <w:jc w:val="center"/>
+                                  </w:trPr>
+                                  <w:tc>
+                                    <w:tcPr>
+                                      <w:tcW w:w="2568" w:type="pct"/>
+                                      <w:vAlign w:val="center"/>
+                                    </w:tcPr>
+                                    <w:p>
+                                      <w:pPr>
+                                        <w:jc w:val="right"/>
+                                        <w:rPr>
+                                          <w:sz w:val="44"/>
+                                        </w:rPr>
+                                      </w:pPr>
+                                      <w:r>
+                                        <w:rPr>
+                                          <w:noProof/>
+                                          <w:lang w:val="en-CA" w:eastAsia="en-CA"/>
+                                        </w:rPr>
+                                        <w:drawing>
+                                          <wp:inline distT="0" distB="0" distL="0" distR="0" wp14:anchorId="6EB85BD9" wp14:editId="31A87F81">
+                                            <wp:extent cx="2105025" cy="628651"/>
+                                            <wp:effectExtent l="0" t="0" r="0" b="0"/>
+                                            <wp:docPr id="2050" name="Picture 2" descr="http://www.xtuple.com/sites/all/themes/xTupleCom/images/logo.png"/>
+                                            <wp:cNvGraphicFramePr>
+                                              <a:graphicFrameLocks xmlns:a="http://schemas.openxmlformats.org/drawingml/2006/main" noChangeAspect="1"/>
+                                            </wp:cNvGraphicFramePr>
+                                            <a:graphic xmlns:a="http://schemas.openxmlformats.org/drawingml/2006/main">
+                                              <a:graphicData uri="http://schemas.openxmlformats.org/drawingml/2006/picture">
+                                                <pic:pic xmlns:pic="http://schemas.openxmlformats.org/drawingml/2006/picture">
+                                                  <pic:nvPicPr>
+                                                    <pic:cNvPr id="2050" name="Picture 2" descr="http://www.xtuple.com/sites/all/themes/xTupleCom/images/logo.png"/>
+                                                    <pic:cNvPicPr>
+                                                      <a:picLocks noChangeAspect="1" noChangeArrowheads="1"/>
+                                                    </pic:cNvPicPr>
+                                                  </pic:nvPicPr>
+                                                  <pic:blipFill>
+                                                    <a:blip r:embed="rId5">
+                                                      <a:extLst>
+                                                        <a:ext uri="{28A0092B-C50C-407E-A947-70E740481C1C}">
+                                                          <a14:useLocalDpi xmlns:a14="http://schemas.microsoft.com/office/drawing/2010/main" val="0"/>
+                                                        </a:ext>
+                                                      </a:extLst>
+                                                    </a:blip>
+                                                    <a:srcRect/>
+                                                    <a:stretch>
+                                                      <a:fillRect/>
+                                                    </a:stretch>
+                                                  </pic:blipFill>
+                                                  <pic:spPr bwMode="auto">
+                                                    <a:xfrm>
+                                                      <a:off x="0" y="0"/>
+                                                      <a:ext cx="2105025" cy="628651"/>
+                                                    </a:xfrm>
+                                                    <a:prstGeom prst="rect">
+                                                      <a:avLst/>
+                                                    </a:prstGeom>
+                                                    <a:noFill/>
+                                                    <a:extLst>
+                                                      <a:ext uri="{909E8E84-426E-40DD-AFC4-6F175D3DCCD1}">
+                                                        <a14:hiddenFill xmlns:a14="http://schemas.microsoft.com/office/drawing/2010/main">
+                                                          <a:solidFill>
+                                                            <a:srgbClr val="FFFFFF"/>
+                                                          </a:solidFill>
+                                                        </a14:hiddenFill>
+                                                      </a:ext>
+                                                    </a:extLst>
+                                                  </pic:spPr>
+                                                </pic:pic>
+                                              </a:graphicData>
+                                            </a:graphic>
+                                          </wp:inline>
+                                        </w:drawing>
+                                      </w:r>
+                                    </w:p>
+                                    <w:p>
+                                      <w:pPr>
+                                        <w:pStyle w:val="NoSpacing"/>
+                                        <w:spacing w:line="312" w:lineRule="auto"/>
+                                        <w:rPr>
+                                          <w:b/>
+                                          <w:caps/>
+                                          <w:color w:val="191919" w:themeColor="text1" w:themeTint="E6"/>
+                                          <w:sz w:val="44"/>
+                                          <w:szCs w:val="72"/>
+                                        </w:rPr>
+                                      </w:pPr>
+                                      <w:sdt>
+                                        <w:sdtPr>
+                                          <w:rPr>
+                                            <w:rFonts w:ascii="Times New Roman" w:hAnsi="Times New Roman" w:cs="Times New Roman"/>
+                                            <w:b/>
+                                            <w:caps/>
+                                            <w:color w:val="191919" w:themeColor="text1" w:themeTint="E6"/>
+                                            <w:sz w:val="44"/>
+                                            <w:szCs w:val="72"/>
+                                          </w:rPr>
+                                          <w:alias w:val="Title"/>
+                                          <w:tag w:val=""/>
+                                          <w:id w:val="-388415839"/>
+                                          <w:dataBinding w:prefixMappings="xmlns:ns0='http://purl.org/dc/elements/1.1/' xmlns:ns1='http://schemas.openxmlformats.org/package/2006/metadata/core-properties' " w:xpath="/ns1:coreProperties[1]/ns0:title[1]" w:storeItemID="{6C3C8BC8-F283-45AE-878A-BAB7291924A1}"/>
+                                          <w:text/>
+                                        </w:sdtPr>
+                                        <w:sdtContent>
+                                          <w:r>
+                                            <w:rPr>
+                                              <w:rFonts w:ascii="Times New Roman" w:hAnsi="Times New Roman" w:cs="Times New Roman"/>
+                                              <w:b/>
+                                              <w:caps/>
+                                              <w:color w:val="191919" w:themeColor="text1" w:themeTint="E6"/>
+                                              <w:sz w:val="44"/>
+                                              <w:szCs w:val="72"/>
+                                            </w:rPr>
+                                            <w:t xml:space="preserve">PROPOSAL </w:t>
+                                          </w:r>
+                                          <w:r>
+                                            <w:rPr>
+                                              <w:rFonts w:ascii="Times New Roman" w:hAnsi="Times New Roman" w:cs="Times New Roman"/>
+                                              <w:b/>
+                                              <w:caps/>
+                                              <w:color w:val="191919" w:themeColor="text1" w:themeTint="E6"/>
+                                              <w:sz w:val="44"/>
+                                              <w:szCs w:val="72"/>
+                                            </w:rPr>
+                                            <w:t xml:space="preserve">                </w:t>
+                                          </w:r>
+                                          <w:r>
+                                            <w:rPr>
+                                              <w:rFonts w:ascii="Times New Roman" w:hAnsi="Times New Roman" w:cs="Times New Roman"/>
+                                              <w:b/>
+                                              <w:caps/>
+                                              <w:color w:val="191919" w:themeColor="text1" w:themeTint="E6"/>
+                                              <w:sz w:val="44"/>
+                                              <w:szCs w:val="72"/>
+                                            </w:rPr>
+                                            <w:t>T</w:t>
+                                          </w:r>
+                                          <w:r>
+                                            <w:rPr>
+                                              <w:rFonts w:ascii="Times New Roman" w:hAnsi="Times New Roman" w:cs="Times New Roman"/>
+                                              <w:b/>
+                                              <w:caps/>
+                                              <w:color w:val="191919" w:themeColor="text1" w:themeTint="E6"/>
+                                              <w:sz w:val="44"/>
+                                              <w:szCs w:val="72"/>
+                                            </w:rPr>
+                                            <w:t>ERM PROJECT:        CASE STUDY - PART B</w:t>
+                                          </w:r>
+                                        </w:sdtContent>
+                                      </w:sdt>
+                                    </w:p>
+                                    <w:p>
+                                      <w:pPr>
+                                        <w:jc w:val="right"/>
+                                        <w:rPr>
+                                          <w:sz w:val="44"/>
+                                          <w:szCs w:val="24"/>
+                                        </w:rPr>
+                                      </w:pPr>
+                                      <w:sdt>
+                                        <w:sdtPr>
+                                          <w:rPr>
+                                            <w:color w:val="000000" w:themeColor="text1"/>
+                                            <w:sz w:val="44"/>
+                                            <w:szCs w:val="24"/>
+                                          </w:rPr>
+                                          <w:alias w:val="Subtitle"/>
+                                          <w:tag w:val=""/>
+                                          <w:id w:val="1354072561"/>
+                                          <w:dataBinding w:prefixMappings="xmlns:ns0='http://purl.org/dc/elements/1.1/' xmlns:ns1='http://schemas.openxmlformats.org/package/2006/metadata/core-properties' " w:xpath="/ns1:coreProperties[1]/ns0:subject[1]" w:storeItemID="{6C3C8BC8-F283-45AE-878A-BAB7291924A1}"/>
+                                          <w:text/>
+                                        </w:sdtPr>
+                                        <w:sdtContent>
+                                          <w:r>
+                                            <w:rPr>
+                                              <w:color w:val="000000" w:themeColor="text1"/>
+                                              <w:sz w:val="44"/>
+                                              <w:szCs w:val="24"/>
+                                            </w:rPr>
+                                            <w:t xml:space="preserve">CRM tool - </w:t>
+                                          </w:r>
+                                          <w:proofErr w:type="spellStart"/>
+                                          <w:r>
+                                            <w:rPr>
+                                              <w:color w:val="000000" w:themeColor="text1"/>
+                                              <w:sz w:val="44"/>
+                                              <w:szCs w:val="24"/>
+                                            </w:rPr>
+                                            <w:t>xTuple</w:t>
+                                          </w:r>
+                                          <w:proofErr w:type="spellEnd"/>
+                                        </w:sdtContent>
+                                      </w:sdt>
+                                      <w:r>
+                                        <w:rPr>
+                                          <w:color w:val="000000" w:themeColor="text1"/>
+                                          <w:sz w:val="44"/>
+                                          <w:szCs w:val="24"/>
+                                        </w:rPr>
+                                        <w:t xml:space="preserve"> </w:t>
+                                      </w:r>
+                                    </w:p>
+                                  </w:tc>
+                                  <w:tc>
+                                    <w:tcPr>
+                                      <w:tcW w:w="2432" w:type="pct"/>
+                                      <w:vAlign w:val="center"/>
+                                    </w:tcPr>
+                                    <w:p>
+                                      <w:pPr>
+                                        <w:pStyle w:val="NoSpacing"/>
+                                        <w:rPr>
+                                          <w:color w:val="C0504D" w:themeColor="accent2"/>
+                                          <w:sz w:val="26"/>
+                                          <w:szCs w:val="26"/>
+                                          <w:lang w:val="en-CA"/>
+                                        </w:rPr>
+                                      </w:pPr>
+                                      <w:r>
+                                        <w:rPr>
+                                          <w:color w:val="C0504D" w:themeColor="accent2"/>
+                                          <w:sz w:val="26"/>
+                                          <w:szCs w:val="26"/>
+                                          <w:lang w:val="en-CA"/>
+                                        </w:rPr>
+                                        <w:t xml:space="preserve">Submitted by: </w:t>
+                                      </w:r>
+                                    </w:p>
+                                    <w:p>
+                                      <w:pPr>
+                                        <w:pStyle w:val="NoSpacing"/>
+                                        <w:rPr>
+                                          <w:color w:val="C0504D" w:themeColor="accent2"/>
+                                          <w:sz w:val="26"/>
+                                          <w:szCs w:val="26"/>
+                                          <w:lang w:val="en-CA"/>
+                                        </w:rPr>
+                                      </w:pPr>
+                                      <w:r>
+                                        <w:rPr>
+                                          <w:color w:val="C0504D" w:themeColor="accent2"/>
+                                          <w:sz w:val="26"/>
+                                          <w:szCs w:val="26"/>
+                                          <w:lang w:val="en-CA"/>
+                                        </w:rPr>
+                                        <w:t>Kathleen Wilson (300591546)</w:t>
+                                      </w:r>
+                                    </w:p>
+                                    <w:p>
+                                      <w:pPr>
+                                        <w:pStyle w:val="NoSpacing"/>
+                                        <w:rPr>
+                                          <w:color w:val="C0504D" w:themeColor="accent2"/>
+                                          <w:sz w:val="26"/>
+                                          <w:szCs w:val="26"/>
+                                          <w:lang w:val="en-CA"/>
+                                        </w:rPr>
+                                      </w:pPr>
+                                      <w:r>
+                                        <w:rPr>
+                                          <w:color w:val="C0504D" w:themeColor="accent2"/>
+                                          <w:sz w:val="26"/>
+                                          <w:szCs w:val="26"/>
+                                          <w:lang w:val="en-CA"/>
+                                        </w:rPr>
+                                        <w:t xml:space="preserve">Lesley-Ann </w:t>
+                                      </w:r>
+                                      <w:proofErr w:type="spellStart"/>
+                                      <w:r>
+                                        <w:rPr>
+                                          <w:color w:val="C0504D" w:themeColor="accent2"/>
+                                          <w:sz w:val="26"/>
+                                          <w:szCs w:val="26"/>
+                                          <w:lang w:val="en-CA"/>
+                                        </w:rPr>
+                                        <w:t>Comissiong</w:t>
+                                      </w:r>
+                                      <w:proofErr w:type="spellEnd"/>
+                                      <w:r>
+                                        <w:rPr>
+                                          <w:color w:val="C0504D" w:themeColor="accent2"/>
+                                          <w:sz w:val="26"/>
+                                          <w:szCs w:val="26"/>
+                                          <w:lang w:val="en-CA"/>
+                                        </w:rPr>
+                                        <w:t xml:space="preserve"> (300715690)</w:t>
+                                      </w:r>
+                                    </w:p>
+                                    <w:p>
+                                      <w:pPr>
+                                        <w:pStyle w:val="NoSpacing"/>
+                                        <w:rPr>
+                                          <w:color w:val="C0504D" w:themeColor="accent2"/>
+                                          <w:sz w:val="26"/>
+                                          <w:szCs w:val="26"/>
+                                          <w:lang w:val="en-CA"/>
+                                        </w:rPr>
+                                      </w:pPr>
+                                      <w:r>
+                                        <w:rPr>
+                                          <w:color w:val="C0504D" w:themeColor="accent2"/>
+                                          <w:sz w:val="26"/>
+                                          <w:szCs w:val="26"/>
+                                          <w:lang w:val="en-CA"/>
+                                        </w:rPr>
+                                        <w:t xml:space="preserve">Liliya </w:t>
+                                      </w:r>
+                                      <w:proofErr w:type="spellStart"/>
+                                      <w:r>
+                                        <w:rPr>
+                                          <w:color w:val="C0504D" w:themeColor="accent2"/>
+                                          <w:sz w:val="26"/>
+                                          <w:szCs w:val="26"/>
+                                          <w:lang w:val="en-CA"/>
+                                        </w:rPr>
+                                        <w:t>Artyukh</w:t>
+                                      </w:r>
+                                      <w:proofErr w:type="spellEnd"/>
+                                      <w:r>
+                                        <w:rPr>
+                                          <w:color w:val="C0504D" w:themeColor="accent2"/>
+                                          <w:sz w:val="26"/>
+                                          <w:szCs w:val="26"/>
+                                          <w:lang w:val="en-CA"/>
+                                        </w:rPr>
+                                        <w:t xml:space="preserve"> (300702887)</w:t>
+                                      </w:r>
+                                    </w:p>
+                                    <w:p>
+                                      <w:pPr>
+                                        <w:pStyle w:val="NoSpacing"/>
+                                        <w:rPr>
+                                          <w:color w:val="C0504D" w:themeColor="accent2"/>
+                                          <w:sz w:val="26"/>
+                                          <w:szCs w:val="26"/>
+                                          <w:lang w:val="en-CA"/>
+                                        </w:rPr>
+                                      </w:pPr>
+                                      <w:r>
+                                        <w:rPr>
+                                          <w:color w:val="C0504D" w:themeColor="accent2"/>
+                                          <w:sz w:val="26"/>
+                                          <w:szCs w:val="26"/>
+                                          <w:lang w:val="en-CA"/>
+                                        </w:rPr>
+                                        <w:t xml:space="preserve">Rodrigo </w:t>
+                                      </w:r>
+                                      <w:proofErr w:type="spellStart"/>
+                                      <w:r>
+                                        <w:rPr>
+                                          <w:color w:val="C0504D" w:themeColor="accent2"/>
+                                          <w:sz w:val="26"/>
+                                          <w:szCs w:val="26"/>
+                                          <w:lang w:val="en-CA"/>
+                                        </w:rPr>
+                                        <w:t>Domiciano</w:t>
+                                      </w:r>
+                                      <w:proofErr w:type="spellEnd"/>
+                                      <w:r>
+                                        <w:rPr>
+                                          <w:color w:val="C0504D" w:themeColor="accent2"/>
+                                          <w:sz w:val="26"/>
+                                          <w:szCs w:val="26"/>
+                                          <w:lang w:val="en-CA"/>
+                                        </w:rPr>
+                                        <w:t xml:space="preserve"> de Almeida (300797050)                          </w:t>
+                                      </w:r>
+                                    </w:p>
+                                    <w:p>
+                                      <w:pPr>
+                                        <w:pStyle w:val="NoSpacing"/>
+                                        <w:rPr>
+                                          <w:color w:val="C0504D" w:themeColor="accent2"/>
+                                          <w:sz w:val="26"/>
+                                          <w:szCs w:val="26"/>
+                                          <w:lang w:val="en-CA"/>
+                                        </w:rPr>
+                                      </w:pPr>
+                                    </w:p>
+                                    <w:p>
+                                      <w:pPr>
+                                        <w:pStyle w:val="NoSpacing"/>
+                                        <w:rPr>
+                                          <w:color w:val="C0504D" w:themeColor="accent2"/>
+                                          <w:sz w:val="26"/>
+                                          <w:szCs w:val="26"/>
+                                          <w:lang w:val="en-CA"/>
+                                        </w:rPr>
+                                      </w:pPr>
+                                    </w:p>
+                                    <w:p>
+                                      <w:pPr>
+                                        <w:pStyle w:val="NoSpacing"/>
+                                        <w:rPr>
+                                          <w:color w:val="C0504D" w:themeColor="accent2"/>
+                                          <w:sz w:val="26"/>
+                                          <w:szCs w:val="26"/>
+                                          <w:lang w:val="en-CA"/>
+                                        </w:rPr>
+                                      </w:pPr>
+                                      <w:r>
+                                        <w:rPr>
+                                          <w:color w:val="C0504D" w:themeColor="accent2"/>
+                                          <w:sz w:val="26"/>
+                                          <w:szCs w:val="26"/>
+                                          <w:lang w:val="en-CA"/>
+                                        </w:rPr>
+                                        <w:t>Submitted to: Professor Michael Burke</w:t>
+                                      </w:r>
+                                    </w:p>
+                                    <w:p>
+                                      <w:pPr>
+                                        <w:pStyle w:val="NoSpacing"/>
+                                        <w:rPr>
+                                          <w:color w:val="C0504D" w:themeColor="accent2"/>
+                                          <w:sz w:val="26"/>
+                                          <w:szCs w:val="26"/>
+                                          <w:lang w:val="en-CA"/>
+                                        </w:rPr>
+                                      </w:pPr>
+                                      <w:r>
+                                        <w:rPr>
+                                          <w:color w:val="C0504D" w:themeColor="accent2"/>
+                                          <w:sz w:val="26"/>
+                                          <w:szCs w:val="26"/>
+                                          <w:lang w:val="en-CA"/>
+                                        </w:rPr>
+                                        <w:t>Course Code: COMP321-063</w:t>
+                                      </w:r>
+                                    </w:p>
+                                    <w:p>
+                                      <w:pPr>
+                                        <w:pStyle w:val="NoSpacing"/>
+                                        <w:rPr>
+                                          <w:color w:val="C0504D" w:themeColor="accent2"/>
+                                          <w:sz w:val="26"/>
+                                          <w:szCs w:val="26"/>
+                                          <w:lang w:val="en-CA"/>
+                                        </w:rPr>
+                                      </w:pPr>
+                                      <w:r>
+                                        <w:rPr>
+                                          <w:color w:val="C0504D" w:themeColor="accent2"/>
+                                          <w:sz w:val="26"/>
+                                          <w:szCs w:val="26"/>
+                                          <w:lang w:val="en-CA"/>
+                                        </w:rPr>
+                                        <w:t>Date: 13</w:t>
+                                      </w:r>
+                                      <w:r>
+                                        <w:rPr>
+                                          <w:color w:val="C0504D" w:themeColor="accent2"/>
+                                          <w:sz w:val="26"/>
+                                          <w:szCs w:val="26"/>
+                                          <w:lang w:val="en-CA"/>
+                                        </w:rPr>
+                                        <w:t>-</w:t>
+                                      </w:r>
+                                      <w:r>
+                                        <w:rPr>
+                                          <w:color w:val="C0504D" w:themeColor="accent2"/>
+                                          <w:sz w:val="26"/>
+                                          <w:szCs w:val="26"/>
+                                          <w:lang w:val="en-CA"/>
+                                        </w:rPr>
+                                        <w:t>Mar</w:t>
+                                      </w:r>
+                                      <w:r>
+                                        <w:rPr>
+                                          <w:color w:val="C0504D" w:themeColor="accent2"/>
+                                          <w:sz w:val="26"/>
+                                          <w:szCs w:val="26"/>
+                                          <w:lang w:val="en-CA"/>
+                                        </w:rPr>
+                                        <w:t>-2015</w:t>
+                                      </w:r>
+                                    </w:p>
+                                    <w:p>
+                                      <w:pPr>
+                                        <w:pStyle w:val="NoSpacing"/>
+                                        <w:rPr>
+                                          <w:color w:val="C0504D" w:themeColor="accent2"/>
+                                          <w:sz w:val="26"/>
+                                          <w:szCs w:val="26"/>
+                                        </w:rPr>
+                                      </w:pPr>
+                                    </w:p>
+                                    <w:p>
+                                      <w:pPr>
+                                        <w:pStyle w:val="NoSpacing"/>
+                                        <w:rPr>
+                                          <w:color w:val="1F497D" w:themeColor="text2"/>
+                                        </w:rPr>
+                                      </w:pPr>
+                                    </w:p>
+                                    <w:sdt>
+                                      <w:sdtPr>
+                                        <w:rPr>
+                                          <w:color w:val="000000" w:themeColor="text1"/>
+                                        </w:rPr>
+                                        <w:alias w:val="Abstract"/>
+                                        <w:tag w:val=""/>
+                                        <w:id w:val="-2036181933"/>
+                                        <w:showingPlcHdr/>
+                                        <w:dataBinding w:prefixMappings="xmlns:ns0='http://schemas.microsoft.com/office/2006/coverPageProps' " w:xpath="/ns0:CoverPageProperties[1]/ns0:Abstract[1]" w:storeItemID="{55AF091B-3C7A-41E3-B477-F2FDAA23CFDA}"/>
+                                        <w:text/>
+                                      </w:sdtPr>
+                                      <w:sdtContent>
+                                        <w:p>
+                                          <w:pPr>
+                                            <w:rPr>
+                                              <w:color w:val="000000" w:themeColor="text1"/>
+                                            </w:rPr>
+                                          </w:pPr>
+                                          <w:r>
+                                            <w:rPr>
+                                              <w:color w:val="000000" w:themeColor="text1"/>
+                                            </w:rPr>
+                                            <w:t xml:space="preserve">     </w:t>
+                                          </w:r>
+                                        </w:p>
+                                      </w:sdtContent>
+                                    </w:sdt>
+                                    <w:p>
+                                      <w:pPr>
+                                        <w:pStyle w:val="NoSpacing"/>
+                                      </w:pPr>
+                                    </w:p>
+                                  </w:tc>
+                                </w:tr>
+                                <w:tr>
+                                  <w:trPr>
+                                    <w:jc w:val="center"/>
+                                  </w:trPr>
+                                  <w:tc>
+                                    <w:tcPr>
+                                      <w:tcW w:w="2568" w:type="pct"/>
+                                      <w:vAlign w:val="center"/>
+                                    </w:tcPr>
+                                    <w:p>
+                                      <w:pPr>
+                                        <w:jc w:val="right"/>
+                                        <w:rPr>
+                                          <w:noProof/>
+                                          <w:lang w:eastAsia="en-CA"/>
+                                        </w:rPr>
+                                      </w:pPr>
+                                    </w:p>
+                                  </w:tc>
+                                  <w:tc>
+                                    <w:tcPr>
+                                      <w:tcW w:w="2432" w:type="pct"/>
+                                      <w:vAlign w:val="center"/>
+                                    </w:tcPr>
+                                    <w:p>
+                                      <w:pPr>
+                                        <w:pStyle w:val="NoSpacing"/>
+                                        <w:rPr>
+                                          <w:color w:val="C0504D" w:themeColor="accent2"/>
+                                          <w:sz w:val="26"/>
+                                          <w:szCs w:val="26"/>
+                                          <w:lang w:val="en-CA"/>
+                                        </w:rPr>
+                                      </w:pPr>
+                                    </w:p>
+                                  </w:tc>
+                                </w:tr>
+                              </w:tbl>
+                              <w:p/>
+                            </w:txbxContent>
+                          </wps:txbx>
+                          <wps:bodyPr rot="0" spcFirstLastPara="0" vertOverflow="overflow" horzOverflow="overflow" vert="horz" wrap="square" lIns="0" tIns="0" rIns="0" bIns="0" numCol="1" spcCol="0" rtlCol="0" fromWordArt="0" anchor="ctr" anchorCtr="0" forceAA="0" compatLnSpc="1">
+                            <a:prstTxWarp prst="textNoShape">
+                              <a:avLst/>
+                            </a:prstTxWarp>
+                            <a:noAutofit/>
+                          </wps:bodyPr>
+                        </wps:wsp>
+                      </a:graphicData>
+                    </a:graphic>
+                    <wp14:sizeRelH relativeFrom="page">
+                      <wp14:pctWidth>94100</wp14:pctWidth>
+                    </wp14:sizeRelH>
+                    <wp14:sizeRelV relativeFrom="page">
+                      <wp14:pctHeight>77300</wp14:pctHeight>
+                    </wp14:sizeRelV>
+                  </wp:anchor>
+                </w:drawing>
+              </mc:Choice>
+              <mc:Fallback>
+                <w:pict>
+                  <v:shapetype w14:anchorId="506BDD6B" id="_x0000_t202" coordsize="21600,21600" o:spt="202" path="m,l,21600r21600,l21600,xe">
+                    <v:stroke joinstyle="miter"/>
+                    <v:path gradientshapeok="t" o:connecttype="rect"/>
+                  </v:shapetype>
+                  <v:shape id="Text Box 138" o:spid="_x0000_s1026" type="#_x0000_t202" style="position:absolute;margin-left:0;margin-top:0;width:134.85pt;height:302.4pt;z-index:251659264;visibility:visible;mso-wrap-style:square;mso-width-percent:941;mso-height-percent:773;mso-wrap-distance-left:9pt;mso-wrap-distance-top:0;mso-wrap-distance-right:9pt;mso-wrap-distance-bottom:0;mso-position-horizontal:center;mso-position-horizontal-relative:page;mso-position-vertical:center;mso-position-vertical-relative:page;mso-width-percent:941;mso-height-percent:773;mso-width-relative:page;mso-height-relative:page;v-text-anchor:middle" o:gfxdata="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" fillcolor="white [3201]" stroked="f" strokeweight=".5pt">
+                    <v:textbox inset="0,0,0,0">
+                      <w:txbxContent>
+                        <w:tbl>
+                          <w:tblPr>
+                            <w:tblW w:w="5000" w:type="pct"/>
+                            <w:jc w:val="center"/>
+                            <w:tblBorders>
+                              <w:insideV w:val="single" w:sz="12" w:space="0" w:color="C0504D" w:themeColor="accent2"/>
+                            </w:tblBorders>
+                            <w:tblCellMar>
+                              <w:top w:w="1296" w:type="dxa"/>
+                              <w:left w:w="360" w:type="dxa"/>
+                              <w:bottom w:w="1296" w:type="dxa"/>
+                              <w:right w:w="360" w:type="dxa"/>
+                            </w:tblCellMar>
+                            <w:tblLook w:val="04A0" w:firstRow="1" w:lastRow="0" w:firstColumn="1" w:lastColumn="0" w:noHBand="0" w:noVBand="1"/>
+                          </w:tblPr>
+                          <w:tblGrid>
+                            <w:gridCol w:w="6287"/>
+                            <w:gridCol w:w="5954"/>
+                          </w:tblGrid>
+                          <w:tr>
+                            <w:trPr>
+                              <w:trHeight w:val="6458"/>
+                              <w:jc w:val="center"/>
+                            </w:trPr>
+                            <w:tc>
+                              <w:tcPr>
+                                <w:tcW w:w="2568" w:type="pct"/>
+                                <w:vAlign w:val="center"/>
+                              </w:tcPr>
+                              <w:p>
+                                <w:pPr>
+                                  <w:jc w:val="right"/>
+                                  <w:rPr>
+                                    <w:sz w:val="44"/>
+                                  </w:rPr>
+                                </w:pPr>
+                                <w:r>
+                                  <w:rPr>
+                                    <w:noProof/>
+                                    <w:lang w:val="en-CA" w:eastAsia="en-CA"/>
+                                  </w:rPr>
+                                  <w:drawing>
+                                    <wp:inline distT="0" distB="0" distL="0" distR="0" wp14:anchorId="6EB85BD9" wp14:editId="31A87F81">
+                                      <wp:extent cx="2105025" cy="628651"/>
+                                      <wp:effectExtent l="0" t="0" r="0" b="0"/>
+                                      <wp:docPr id="2050" name="Picture 2" descr="http://www.xtuple.com/sites/all/themes/xTupleCom/images/logo.png"/>
+                                      <wp:cNvGraphicFramePr>
+                                        <a:graphicFrameLocks xmlns:a="http://schemas.openxmlformats.org/drawingml/2006/main" noChangeAspect="1"/>
+                                      </wp:cNvGraphicFramePr>
+                                      <a:graphic xmlns:a="http://schemas.openxmlformats.org/drawingml/2006/main">
+                                        <a:graphicData uri="http://schemas.openxmlformats.org/drawingml/2006/picture">
+                                          <pic:pic xmlns:pic="http://schemas.openxmlformats.org/drawingml/2006/picture">
+                                            <pic:nvPicPr>
+                                              <pic:cNvPr id="2050" name="Picture 2" descr="http://www.xtuple.com/sites/all/themes/xTupleCom/images/logo.png"/>
+                                              <pic:cNvPicPr>
+                                                <a:picLocks noChangeAspect="1" noChangeArrowheads="1"/>
+                                              </pic:cNvPicPr>
+                                            </pic:nvPicPr>
+                                            <pic:blipFill>
+                                              <a:blip r:embed="rId5">
+                                                <a:extLst>
+                                                  <a:ext uri="{28A0092B-C50C-407E-A947-70E740481C1C}">
+                                                    <a14:useLocalDpi xmlns:a14="http://schemas.microsoft.com/office/drawing/2010/main" val="0"/>
+                                                  </a:ext>
+                                                </a:extLst>
+                                              </a:blip>
+                                              <a:srcRect/>
+                                              <a:stretch>
+                                                <a:fillRect/>
+                                              </a:stretch>
+                                            </pic:blipFill>
+                                            <pic:spPr bwMode="auto">
+                                              <a:xfrm>
+                                                <a:off x="0" y="0"/>
+                                                <a:ext cx="2105025" cy="628651"/>
+                                              </a:xfrm>
+                                              <a:prstGeom prst="rect">
+                                                <a:avLst/>
+                                              </a:prstGeom>
+                                              <a:noFill/>
+                                              <a:extLst>
+                                                <a:ext uri="{909E8E84-426E-40DD-AFC4-6F175D3DCCD1}">
+                                                  <a14:hiddenFill xmlns:a14="http://schemas.microsoft.com/office/drawing/2010/main">
+                                                    <a:solidFill>
+                                                      <a:srgbClr val="FFFFFF"/>
+                                                    </a:solidFill>
+                                                  </a14:hiddenFill>
+                                                </a:ext>
+                                              </a:extLst>
+                                            </pic:spPr>
+                                          </pic:pic>
+                                        </a:graphicData>
+                                      </a:graphic>
+                                    </wp:inline>
+                                  </w:drawing>
+                                </w:r>
+                              </w:p>
+                              <w:p>
+                                <w:pPr>
+                                  <w:pStyle w:val="NoSpacing"/>
+                                  <w:spacing w:line="312" w:lineRule="auto"/>
+                                  <w:rPr>
+                                    <w:b/>
+                                    <w:caps/>
+                                    <w:color w:val="191919" w:themeColor="text1" w:themeTint="E6"/>
+                                    <w:sz w:val="44"/>
+                                    <w:szCs w:val="72"/>
+                                  </w:rPr>
+                                </w:pPr>
+                                <w:sdt>
+                                  <w:sdtPr>
+                                    <w:rPr>
+                                      <w:rFonts w:ascii="Times New Roman" w:hAnsi="Times New Roman" w:cs="Times New Roman"/>
+                                      <w:b/>
+                                      <w:caps/>
+                                      <w:color w:val="191919" w:themeColor="text1" w:themeTint="E6"/>
+                                      <w:sz w:val="44"/>
+                                      <w:szCs w:val="72"/>
+                                    </w:rPr>
+                                    <w:alias w:val="Title"/>
+                                    <w:tag w:val=""/>
+                                    <w:id w:val="-388415839"/>
+                                    <w:dataBinding w:prefixMappings="xmlns:ns0='http://purl.org/dc/elements/1.1/' xmlns:ns1='http://schemas.openxmlformats.org/package/2006/metadata/core-properties' " w:xpath="/ns1:coreProperties[1]/ns0:title[1]" w:storeItemID="{6C3C8BC8-F283-45AE-878A-BAB7291924A1}"/>
+                                    <w:text/>
+                                  </w:sdtPr>
+                                  <w:sdtContent>
+                                    <w:r>
+                                      <w:rPr>
+                                        <w:rFonts w:ascii="Times New Roman" w:hAnsi="Times New Roman" w:cs="Times New Roman"/>
+                                        <w:b/>
+                                        <w:caps/>
+                                        <w:color w:val="191919" w:themeColor="text1" w:themeTint="E6"/>
+                                        <w:sz w:val="44"/>
+                                        <w:szCs w:val="72"/>
+                                      </w:rPr>
+                                      <w:t xml:space="preserve">PROPOSAL </w:t>
+                                    </w:r>
+                                    <w:r>
+                                      <w:rPr>
+                                        <w:rFonts w:ascii="Times New Roman" w:hAnsi="Times New Roman" w:cs="Times New Roman"/>
+                                        <w:b/>
+                                        <w:caps/>
+                                        <w:color w:val="191919" w:themeColor="text1" w:themeTint="E6"/>
+                                        <w:sz w:val="44"/>
+                                        <w:szCs w:val="72"/>
+                                      </w:rPr>
+                                      <w:t xml:space="preserve">                </w:t>
+                                    </w:r>
+                                    <w:r>
+                                      <w:rPr>
+                                        <w:rFonts w:ascii="Times New Roman" w:hAnsi="Times New Roman" w:cs="Times New Roman"/>
+                                        <w:b/>
+                                        <w:caps/>
+                                        <w:color w:val="191919" w:themeColor="text1" w:themeTint="E6"/>
+                                        <w:sz w:val="44"/>
+                                        <w:szCs w:val="72"/>
+                                      </w:rPr>
+                                      <w:t>T</w:t>
+                                    </w:r>
+                                    <w:r>
+                                      <w:rPr>
+                                        <w:rFonts w:ascii="Times New Roman" w:hAnsi="Times New Roman" w:cs="Times New Roman"/>
+                                        <w:b/>
+                                        <w:caps/>
+                                        <w:color w:val="191919" w:themeColor="text1" w:themeTint="E6"/>
+                                        <w:sz w:val="44"/>
+                                        <w:szCs w:val="72"/>
+                                      </w:rPr>
+                                      <w:t>ERM PROJECT:        CASE STUDY - PART B</w:t>
+                                    </w:r>
+                                  </w:sdtContent>
+                                </w:sdt>
+                              </w:p>
+                              <w:p>
+                                <w:pPr>
+                                  <w:jc w:val="right"/>
+                                  <w:rPr>
+                                    <w:sz w:val="44"/>
+                                    <w:szCs w:val="24"/>
+                                  </w:rPr>
+                                </w:pPr>
+                                <w:sdt>
+                                  <w:sdtPr>
+                                    <w:rPr>
+                                      <w:color w:val="000000" w:themeColor="text1"/>
+                                      <w:sz w:val="44"/>
+                                      <w:szCs w:val="24"/>
+                                    </w:rPr>
+                                    <w:alias w:val="Subtitle"/>
+                                    <w:tag w:val=""/>
+                                    <w:id w:val="1354072561"/>
+                                    <w:dataBinding w:prefixMappings="xmlns:ns0='http://purl.org/dc/elements/1.1/' xmlns:ns1='http://schemas.openxmlformats.org/package/2006/metadata/core-properties' " w:xpath="/ns1:coreProperties[1]/ns0:subject[1]" w:storeItemID="{6C3C8BC8-F283-45AE-878A-BAB7291924A1}"/>
+                                    <w:text/>
+                                  </w:sdtPr>
+                                  <w:sdtContent>
+                                    <w:r>
+                                      <w:rPr>
+                                        <w:color w:val="000000" w:themeColor="text1"/>
+                                        <w:sz w:val="44"/>
+                                        <w:szCs w:val="24"/>
+                                      </w:rPr>
+                                      <w:t xml:space="preserve">CRM tool - </w:t>
+                                    </w:r>
+                                    <w:proofErr w:type="spellStart"/>
+                                    <w:r>
+                                      <w:rPr>
+                                        <w:color w:val="000000" w:themeColor="text1"/>
+                                        <w:sz w:val="44"/>
+                                        <w:szCs w:val="24"/>
+                                      </w:rPr>
+                                      <w:t>xTuple</w:t>
+                                    </w:r>
+                                    <w:proofErr w:type="spellEnd"/>
+                                  </w:sdtContent>
+                                </w:sdt>
+                                <w:r>
+                                  <w:rPr>
+                                    <w:color w:val="000000" w:themeColor="text1"/>
+                                    <w:sz w:val="44"/>
+                                    <w:szCs w:val="24"/>
+                                  </w:rPr>
+                                  <w:t xml:space="preserve"> </w:t>
+                                </w:r>
+                              </w:p>
+                            </w:tc>
+                            <w:tc>
+                              <w:tcPr>
+                                <w:tcW w:w="2432" w:type="pct"/>
+                                <w:vAlign w:val="center"/>
+                              </w:tcPr>
+                              <w:p>
+                                <w:pPr>
+                                  <w:pStyle w:val="NoSpacing"/>
+                                  <w:rPr>
+                                    <w:color w:val="C0504D" w:themeColor="accent2"/>
+                                    <w:sz w:val="26"/>
+                                    <w:szCs w:val="26"/>
+                                    <w:lang w:val="en-CA"/>
+                                  </w:rPr>
+                                </w:pPr>
+                                <w:r>
+                                  <w:rPr>
+                                    <w:color w:val="C0504D" w:themeColor="accent2"/>
+                                    <w:sz w:val="26"/>
+                                    <w:szCs w:val="26"/>
+                                    <w:lang w:val="en-CA"/>
+                                  </w:rPr>
+                                  <w:t xml:space="preserve">Submitted by: </w:t>
+                                </w:r>
+                              </w:p>
+                              <w:p>
+                                <w:pPr>
+                                  <w:pStyle w:val="NoSpacing"/>
+                                  <w:rPr>
+                                    <w:color w:val="C0504D" w:themeColor="accent2"/>
+                                    <w:sz w:val="26"/>
+                                    <w:szCs w:val="26"/>
+                                    <w:lang w:val="en-CA"/>
+                                  </w:rPr>
+                                </w:pPr>
+                                <w:r>
+                                  <w:rPr>
+                                    <w:color w:val="C0504D" w:themeColor="accent2"/>
+                                    <w:sz w:val="26"/>
+                                    <w:szCs w:val="26"/>
+                                    <w:lang w:val="en-CA"/>
+                                  </w:rPr>
+                                  <w:t>Kathleen Wilson (300591546)</w:t>
+                                </w:r>
+                              </w:p>
+                              <w:p>
+                                <w:pPr>
+                                  <w:pStyle w:val="NoSpacing"/>
+                                  <w:rPr>
+                                    <w:color w:val="C0504D" w:themeColor="accent2"/>
+                                    <w:sz w:val="26"/>
+                                    <w:szCs w:val="26"/>
+                                    <w:lang w:val="en-CA"/>
+                                  </w:rPr>
+                                </w:pPr>
+                                <w:r>
+                                  <w:rPr>
+                                    <w:color w:val="C0504D" w:themeColor="accent2"/>
+                                    <w:sz w:val="26"/>
+                                    <w:szCs w:val="26"/>
+                                    <w:lang w:val="en-CA"/>
+                                  </w:rPr>
+                                  <w:t xml:space="preserve">Lesley-Ann </w:t>
+                                </w:r>
+                                <w:proofErr w:type="spellStart"/>
+                                <w:r>
+                                  <w:rPr>
+                                    <w:color w:val="C0504D" w:themeColor="accent2"/>
+                                    <w:sz w:val="26"/>
+                                    <w:szCs w:val="26"/>
+                                    <w:lang w:val="en-CA"/>
+                                  </w:rPr>
+                                  <w:t>Comissiong</w:t>
+                                </w:r>
+                                <w:proofErr w:type="spellEnd"/>
+                                <w:r>
+                                  <w:rPr>
+                                    <w:color w:val="C0504D" w:themeColor="accent2"/>
+                                    <w:sz w:val="26"/>
+                                    <w:szCs w:val="26"/>
+                                    <w:lang w:val="en-CA"/>
+                                  </w:rPr>
+                                  <w:t xml:space="preserve"> (300715690)</w:t>
+                                </w:r>
+                              </w:p>
+                              <w:p>
+                                <w:pPr>
+                                  <w:pStyle w:val="NoSpacing"/>
+                                  <w:rPr>
+                                    <w:color w:val="C0504D" w:themeColor="accent2"/>
+                                    <w:sz w:val="26"/>
+                                    <w:szCs w:val="26"/>
+                                    <w:lang w:val="en-CA"/>
+                                  </w:rPr>
+                                </w:pPr>
+                                <w:r>
+                                  <w:rPr>
+                                    <w:color w:val="C0504D" w:themeColor="accent2"/>
+                                    <w:sz w:val="26"/>
+                                    <w:szCs w:val="26"/>
+                                    <w:lang w:val="en-CA"/>
+                                  </w:rPr>
+                                  <w:t xml:space="preserve">Liliya </w:t>
+                                </w:r>
+                                <w:proofErr w:type="spellStart"/>
+                                <w:r>
+                                  <w:rPr>
+                                    <w:color w:val="C0504D" w:themeColor="accent2"/>
+                                    <w:sz w:val="26"/>
+                                    <w:szCs w:val="26"/>
+                                    <w:lang w:val="en-CA"/>
+                                  </w:rPr>
+                                  <w:t>Artyukh</w:t>
+                                </w:r>
+                                <w:proofErr w:type="spellEnd"/>
+                                <w:r>
+                                  <w:rPr>
+                                    <w:color w:val="C0504D" w:themeColor="accent2"/>
+                                    <w:sz w:val="26"/>
+                                    <w:szCs w:val="26"/>
+                                    <w:lang w:val="en-CA"/>
+                                  </w:rPr>
+                                  <w:t xml:space="preserve"> (300702887)</w:t>
+                                </w:r>
+                              </w:p>
+                              <w:p>
+                                <w:pPr>
+                                  <w:pStyle w:val="NoSpacing"/>
+                                  <w:rPr>
+                                    <w:color w:val="C0504D" w:themeColor="accent2"/>
+                                    <w:sz w:val="26"/>
+                                    <w:szCs w:val="26"/>
+                                    <w:lang w:val="en-CA"/>
+                                  </w:rPr>
+                                </w:pPr>
+                                <w:r>
+                                  <w:rPr>
+                                    <w:color w:val="C0504D" w:themeColor="accent2"/>
+                                    <w:sz w:val="26"/>
+                                    <w:szCs w:val="26"/>
+                                    <w:lang w:val="en-CA"/>
+                                  </w:rPr>
+                                  <w:t xml:space="preserve">Rodrigo </w:t>
+                                </w:r>
+                                <w:proofErr w:type="spellStart"/>
+                                <w:r>
+                                  <w:rPr>
+                                    <w:color w:val="C0504D" w:themeColor="accent2"/>
+                                    <w:sz w:val="26"/>
+                                    <w:szCs w:val="26"/>
+                                    <w:lang w:val="en-CA"/>
+                                  </w:rPr>
+                                  <w:t>Domiciano</w:t>
+                                </w:r>
+                                <w:proofErr w:type="spellEnd"/>
+                                <w:r>
+                                  <w:rPr>
+                                    <w:color w:val="C0504D" w:themeColor="accent2"/>
+                                    <w:sz w:val="26"/>
+                                    <w:szCs w:val="26"/>
+                                    <w:lang w:val="en-CA"/>
+                                  </w:rPr>
+                                  <w:t xml:space="preserve"> de Almeida (300797050)                          </w:t>
+                                </w:r>
+                              </w:p>
+                              <w:p>
+                                <w:pPr>
+                                  <w:pStyle w:val="NoSpacing"/>
+                                  <w:rPr>
+                                    <w:color w:val="C0504D" w:themeColor="accent2"/>
+                                    <w:sz w:val="26"/>
+                                    <w:szCs w:val="26"/>
+                                    <w:lang w:val="en-CA"/>
+                                  </w:rPr>
+                                </w:pPr>
+                              </w:p>
+                              <w:p>
+                                <w:pPr>
+                                  <w:pStyle w:val="NoSpacing"/>
+                                  <w:rPr>
+                                    <w:color w:val="C0504D" w:themeColor="accent2"/>
+                                    <w:sz w:val="26"/>
+                                    <w:szCs w:val="26"/>
+                                    <w:lang w:val="en-CA"/>
+                                  </w:rPr>
+                                </w:pPr>
+                              </w:p>
+                              <w:p>
+                                <w:pPr>
+                                  <w:pStyle w:val="NoSpacing"/>
+                                  <w:rPr>
+                                    <w:color w:val="C0504D" w:themeColor="accent2"/>
+                                    <w:sz w:val="26"/>
+                                    <w:szCs w:val="26"/>
+                                    <w:lang w:val="en-CA"/>
+                                  </w:rPr>
+                                </w:pPr>
+                                <w:r>
+                                  <w:rPr>
+                                    <w:color w:val="C0504D" w:themeColor="accent2"/>
+                                    <w:sz w:val="26"/>
+                                    <w:szCs w:val="26"/>
+                                    <w:lang w:val="en-CA"/>
+                                  </w:rPr>
+                                  <w:t>Submitted to: Professor Michael Burke</w:t>
+                                </w:r>
+                              </w:p>
+                              <w:p>
+                                <w:pPr>
+                                  <w:pStyle w:val="NoSpacing"/>
+                                  <w:rPr>
+                                    <w:color w:val="C0504D" w:themeColor="accent2"/>
+                                    <w:sz w:val="26"/>
+                                    <w:szCs w:val="26"/>
+                                    <w:lang w:val="en-CA"/>
+                                  </w:rPr>
+                                </w:pPr>
+                                <w:r>
+                                  <w:rPr>
+                                    <w:color w:val="C0504D" w:themeColor="accent2"/>
+                                    <w:sz w:val="26"/>
+                                    <w:szCs w:val="26"/>
+                                    <w:lang w:val="en-CA"/>
+                                  </w:rPr>
+                                  <w:t>Course Code: COMP321-063</w:t>
+                                </w:r>
+                              </w:p>
+                              <w:p>
+                                <w:pPr>
+                                  <w:pStyle w:val="NoSpacing"/>
+                                  <w:rPr>
+                                    <w:color w:val="C0504D" w:themeColor="accent2"/>
+                                    <w:sz w:val="26"/>
+                                    <w:szCs w:val="26"/>
+                                    <w:lang w:val="en-CA"/>
+                                  </w:rPr>
+                                </w:pPr>
+                                <w:r>
+                                  <w:rPr>
+                                    <w:color w:val="C0504D" w:themeColor="accent2"/>
+                                    <w:sz w:val="26"/>
+                                    <w:szCs w:val="26"/>
+                                    <w:lang w:val="en-CA"/>
+                                  </w:rPr>
+                                  <w:t>Date: 13</w:t>
+                                </w:r>
+                                <w:r>
+                                  <w:rPr>
+                                    <w:color w:val="C0504D" w:themeColor="accent2"/>
+                                    <w:sz w:val="26"/>
+                                    <w:szCs w:val="26"/>
+                                    <w:lang w:val="en-CA"/>
+                                  </w:rPr>
+                                  <w:t>-</w:t>
+                                </w:r>
+                                <w:r>
+                                  <w:rPr>
+                                    <w:color w:val="C0504D" w:themeColor="accent2"/>
+                                    <w:sz w:val="26"/>
+                                    <w:szCs w:val="26"/>
+                                    <w:lang w:val="en-CA"/>
+                                  </w:rPr>
+                                  <w:t>Mar</w:t>
+                                </w:r>
+                                <w:r>
+                                  <w:rPr>
+                                    <w:color w:val="C0504D" w:themeColor="accent2"/>
+                                    <w:sz w:val="26"/>
+                                    <w:szCs w:val="26"/>
+                                    <w:lang w:val="en-CA"/>
+                                  </w:rPr>
+                                  <w:t>-2015</w:t>
+                                </w:r>
+                              </w:p>
+                              <w:p>
+                                <w:pPr>
+                                  <w:pStyle w:val="NoSpacing"/>
+                                  <w:rPr>
+                                    <w:color w:val="C0504D" w:themeColor="accent2"/>
+                                    <w:sz w:val="26"/>
+                                    <w:szCs w:val="26"/>
+                                  </w:rPr>
+                                </w:pPr>
+                              </w:p>
+                              <w:p>
+                                <w:pPr>
+                                  <w:pStyle w:val="NoSpacing"/>
+                                  <w:rPr>
+                                    <w:color w:val="1F497D" w:themeColor="text2"/>
+                                  </w:rPr>
+                                </w:pPr>
+                              </w:p>
+                              <w:sdt>
+                                <w:sdtPr>
+                                  <w:rPr>
+                                    <w:color w:val="000000" w:themeColor="text1"/>
+                                  </w:rPr>
+                                  <w:alias w:val="Abstract"/>
+                                  <w:tag w:val=""/>
+                                  <w:id w:val="-2036181933"/>
+                                  <w:showingPlcHdr/>
+                                  <w:dataBinding w:prefixMappings="xmlns:ns0='http://schemas.microsoft.com/office/2006/coverPageProps' " w:xpath="/ns0:CoverPageProperties[1]/ns0:Abstract[1]" w:storeItemID="{55AF091B-3C7A-41E3-B477-F2FDAA23CFDA}"/>
+                                  <w:text/>
+                                </w:sdtPr>
+                                <w:sdtContent>
+                                  <w:p>
+                                    <w:pPr>
+                                      <w:rPr>
+                                        <w:color w:val="000000" w:themeColor="text1"/>
+                                      </w:rPr>
+                                    </w:pPr>
+                                    <w:r>
+                                      <w:rPr>
+                                        <w:color w:val="000000" w:themeColor="text1"/>
+                                      </w:rPr>
+                                      <w:t xml:space="preserve">     </w:t>
+                                    </w:r>
+                                  </w:p>
+                                </w:sdtContent>
+                              </w:sdt>
+                              <w:p>
+                                <w:pPr>
+                                  <w:pStyle w:val="NoSpacing"/>
+                                </w:pPr>
+                              </w:p>
+                            </w:tc>
+                          </w:tr>
+                          <w:tr>
+                            <w:trPr>
+                              <w:jc w:val="center"/>
+                            </w:trPr>
+                            <w:tc>
+                              <w:tcPr>
+                                <w:tcW w:w="2568" w:type="pct"/>
+                                <w:vAlign w:val="center"/>
+                              </w:tcPr>
+                              <w:p>
+                                <w:pPr>
+                                  <w:jc w:val="right"/>
+                                  <w:rPr>
+                                    <w:noProof/>
+                                    <w:lang w:eastAsia="en-CA"/>
+                                  </w:rPr>
+                                </w:pPr>
+                              </w:p>
+                            </w:tc>
+                            <w:tc>
+                              <w:tcPr>
+                                <w:tcW w:w="2432" w:type="pct"/>
+                                <w:vAlign w:val="center"/>
+                              </w:tcPr>
+                              <w:p>
+                                <w:pPr>
+                                  <w:pStyle w:val="NoSpacing"/>
+                                  <w:rPr>
+                                    <w:color w:val="C0504D" w:themeColor="accent2"/>
+                                    <w:sz w:val="26"/>
+                                    <w:szCs w:val="26"/>
+                                    <w:lang w:val="en-CA"/>
+                                  </w:rPr>
+                                </w:pPr>
+                              </w:p>
+                            </w:tc>
+                          </w:tr>
+                        </w:tbl>
+                        <w:p/>
+                      </w:txbxContent>
+                    </v:textbox>
+                    <w10:wrap anchorx="page" anchory="page"/>
+                  </v:shape>
+                </w:pict>
+              </mc:Fallback>
+            </mc:AlternateContent>
+          </w:r>
+          <w:r>
+            <w:br w:type="page"/>
+          </w:r>
+        </w:p>
+      </w:sdtContent>
+    </w:sdt>
     <w:p>
       <w:pPr>
+        <w:rPr>
+          <w:rFonts w:ascii="Times New Roman" w:hAnsi="Times New Roman" w:cs="Times New Roman"/>
+          <w:b/>
+          <w:sz w:val="28"/>
+          <w:szCs w:val="28"/>
+        </w:rPr>
+      </w:pPr>
+      <w:r>
         <w:rPr>
           <w:rFonts w:ascii="Times New Roman" w:hAnsi="Times New Roman" w:cs="Times New Roman"/>
           <w:b/>
@@ -11,37 +1311,7 @@
           <w:szCs w:val="28"/>
           <w:u w:val="single"/>
         </w:rPr>
-      </w:pPr>
-      <w:bookmarkStart w:id="0" w:name="_GoBack"/>
-      <w:bookmarkEnd w:id="0"/>
-      <w:r>
-        <w:rPr>
-          <w:rFonts w:ascii="Times New Roman" w:hAnsi="Times New Roman" w:cs="Times New Roman"/>
-          <w:b/>
-          <w:sz w:val="28"/>
-          <w:szCs w:val="28"/>
-          <w:u w:val="single"/>
-        </w:rPr>
-        <w:t>COMP 321 Systems Integration– Part B Project Proposal</w:t>
-      </w:r>
-    </w:p>
-    <w:p>
-      <w:pPr>
-        <w:rPr>
-          <w:rFonts w:ascii="Times New Roman" w:hAnsi="Times New Roman" w:cs="Times New Roman"/>
-          <w:b/>
-          <w:sz w:val="28"/>
-          <w:szCs w:val="28"/>
-        </w:rPr>
-      </w:pPr>
-      <w:r>
-        <w:rPr>
-          <w:rFonts w:ascii="Times New Roman" w:hAnsi="Times New Roman" w:cs="Times New Roman"/>
-          <w:b/>
-          <w:sz w:val="28"/>
-          <w:szCs w:val="28"/>
-          <w:u w:val="single"/>
-        </w:rPr>
+        <w:lastRenderedPageBreak/>
         <w:t xml:space="preserve">Group </w:t>
       </w:r>
       <w:r>
@@ -72,14 +1342,12 @@
         <w:tblLook w:val="04A0" w:firstRow="1" w:lastRow="0" w:firstColumn="1" w:lastColumn="0" w:noHBand="0" w:noVBand="1"/>
       </w:tblPr>
       <w:tblGrid>
-        <w:gridCol w:w="3192"/>
-        <w:gridCol w:w="3192"/>
-        <w:gridCol w:w="3192"/>
+        <w:gridCol w:w="5637"/>
       </w:tblGrid>
       <w:tr>
         <w:tc>
           <w:tcPr>
-            <w:tcW w:w="3192" w:type="dxa"/>
+            <w:tcW w:w="5637" w:type="dxa"/>
           </w:tcPr>
           <w:p>
             <w:pPr>
@@ -95,15 +1363,7 @@
                 <w:sz w:val="28"/>
                 <w:szCs w:val="28"/>
               </w:rPr>
-              <w:t>1.</w:t>
-            </w:r>
-            <w:r>
-              <w:rPr>
-                <w:rFonts w:ascii="Times New Roman" w:hAnsi="Times New Roman" w:cs="Times New Roman"/>
-                <w:sz w:val="28"/>
-                <w:szCs w:val="28"/>
-              </w:rPr>
-              <w:t xml:space="preserve"> </w:t>
+              <w:t xml:space="preserve">1. </w:t>
             </w:r>
             <w:r>
               <w:rPr>
@@ -115,9 +1375,11 @@
             </w:r>
           </w:p>
         </w:tc>
+      </w:tr>
+      <w:tr>
         <w:tc>
           <w:tcPr>
-            <w:tcW w:w="3192" w:type="dxa"/>
+            <w:tcW w:w="5637" w:type="dxa"/>
           </w:tcPr>
           <w:p>
             <w:pPr>
@@ -133,15 +1395,7 @@
                 <w:sz w:val="28"/>
                 <w:szCs w:val="28"/>
               </w:rPr>
-              <w:t>2.</w:t>
-            </w:r>
-            <w:r>
-              <w:rPr>
-                <w:rFonts w:ascii="Times New Roman" w:hAnsi="Times New Roman" w:cs="Times New Roman"/>
-                <w:sz w:val="28"/>
-                <w:szCs w:val="28"/>
-              </w:rPr>
-              <w:t xml:space="preserve"> </w:t>
+              <w:t xml:space="preserve">2. </w:t>
             </w:r>
             <w:r>
               <w:rPr>
@@ -159,54 +1413,6 @@
                 <w:lang w:val="en-CA"/>
               </w:rPr>
               <w:t>Comissiong</w:t>
-            </w:r>
-            <w:proofErr w:type="spellEnd"/>
-          </w:p>
-        </w:tc>
-        <w:tc>
-          <w:tcPr>
-            <w:tcW w:w="3192" w:type="dxa"/>
-          </w:tcPr>
-          <w:p>
-            <w:pPr>
-              <w:rPr>
-                <w:rFonts w:ascii="Times New Roman" w:hAnsi="Times New Roman" w:cs="Times New Roman"/>
-                <w:sz w:val="28"/>
-                <w:szCs w:val="28"/>
-              </w:rPr>
-            </w:pPr>
-            <w:r>
-              <w:rPr>
-                <w:rFonts w:ascii="Times New Roman" w:hAnsi="Times New Roman" w:cs="Times New Roman"/>
-                <w:sz w:val="28"/>
-                <w:szCs w:val="28"/>
-              </w:rPr>
-              <w:t>3.</w:t>
-            </w:r>
-            <w:r>
-              <w:rPr>
-                <w:rFonts w:ascii="Times New Roman" w:hAnsi="Times New Roman" w:cs="Times New Roman"/>
-                <w:sz w:val="28"/>
-                <w:szCs w:val="28"/>
-              </w:rPr>
-              <w:t xml:space="preserve"> </w:t>
-            </w:r>
-            <w:r>
-              <w:rPr>
-                <w:sz w:val="26"/>
-                <w:szCs w:val="26"/>
-                <w:lang w:val="en-CA"/>
-              </w:rPr>
-              <w:t xml:space="preserve">Liliya </w:t>
-            </w:r>
-            <w:proofErr w:type="spellStart"/>
-            <w:r>
-              <w:rPr>
-                <w:sz w:val="26"/>
-                <w:szCs w:val="26"/>
-                <w:lang w:val="en-CA"/>
-              </w:rPr>
-              <w:t>Artyukh</w:t>
             </w:r>
             <w:proofErr w:type="spellEnd"/>
           </w:p>
@@ -215,8 +1421,7 @@
       <w:tr>
         <w:tc>
           <w:tcPr>
-            <w:tcW w:w="6384" w:type="dxa"/>
-            <w:gridSpan w:val="2"/>
+            <w:tcW w:w="5637" w:type="dxa"/>
           </w:tcPr>
           <w:p>
             <w:pPr>
@@ -232,7 +1437,7 @@
                 <w:sz w:val="28"/>
                 <w:szCs w:val="28"/>
               </w:rPr>
-              <w:t xml:space="preserve">4. </w:t>
+              <w:t xml:space="preserve">3. </w:t>
             </w:r>
             <w:r>
               <w:rPr>
@@ -240,7 +1445,7 @@
                 <w:szCs w:val="26"/>
                 <w:lang w:val="en-CA"/>
               </w:rPr>
-              <w:t xml:space="preserve">Rodrigo </w:t>
+              <w:t xml:space="preserve">Liliya </w:t>
             </w:r>
             <w:proofErr w:type="spellStart"/>
             <w:r>
@@ -249,31 +1454,59 @@
                 <w:szCs w:val="26"/>
                 <w:lang w:val="en-CA"/>
               </w:rPr>
-              <w:t>Domiciano</w:t>
+              <w:t>Artyukh</w:t>
             </w:r>
             <w:proofErr w:type="spellEnd"/>
+          </w:p>
+        </w:tc>
+      </w:tr>
+      <w:tr>
+        <w:tc>
+          <w:tcPr>
+            <w:tcW w:w="5637" w:type="dxa"/>
+          </w:tcPr>
+          <w:p>
+            <w:pPr>
+              <w:rPr>
+                <w:rFonts w:ascii="Times New Roman" w:hAnsi="Times New Roman" w:cs="Times New Roman"/>
+                <w:sz w:val="28"/>
+                <w:szCs w:val="28"/>
+              </w:rPr>
+            </w:pPr>
+            <w:r>
+              <w:rPr>
+                <w:rFonts w:ascii="Times New Roman" w:hAnsi="Times New Roman" w:cs="Times New Roman"/>
+                <w:sz w:val="28"/>
+                <w:szCs w:val="28"/>
+              </w:rPr>
+              <w:t xml:space="preserve">4. </w:t>
+            </w:r>
             <w:r>
               <w:rPr>
                 <w:sz w:val="26"/>
                 <w:szCs w:val="26"/>
                 <w:lang w:val="en-CA"/>
               </w:rPr>
+              <w:t xml:space="preserve">Rodrigo </w:t>
+            </w:r>
+            <w:proofErr w:type="spellStart"/>
+            <w:r>
+              <w:rPr>
+                <w:sz w:val="26"/>
+                <w:szCs w:val="26"/>
+                <w:lang w:val="en-CA"/>
+              </w:rPr>
+              <w:t>Domiciano</w:t>
+            </w:r>
+            <w:proofErr w:type="spellEnd"/>
+            <w:r>
+              <w:rPr>
+                <w:sz w:val="26"/>
+                <w:szCs w:val="26"/>
+                <w:lang w:val="en-CA"/>
+              </w:rPr>
               <w:t xml:space="preserve"> de Almeida</w:t>
             </w:r>
-          </w:p>
-        </w:tc>
-        <w:tc>
-          <w:tcPr>
-            <w:tcW w:w="3192" w:type="dxa"/>
-          </w:tcPr>
-          <w:p>
-            <w:pPr>
-              <w:rPr>
-                <w:rFonts w:ascii="Times New Roman" w:hAnsi="Times New Roman" w:cs="Times New Roman"/>
-                <w:sz w:val="28"/>
-                <w:szCs w:val="28"/>
-              </w:rPr>
-            </w:pPr>
           </w:p>
         </w:tc>
       </w:tr>
@@ -281,17 +1514,28 @@
     <w:p>
       <w:pPr>
         <w:rPr>
-          <w:sz w:val="32"/>
-        </w:rPr>
-      </w:pPr>
-      <w:r>
-        <w:rPr>
           <w:rFonts w:ascii="Times New Roman" w:hAnsi="Times New Roman" w:cs="Times New Roman"/>
           <w:b/>
           <w:sz w:val="28"/>
           <w:szCs w:val="28"/>
           <w:u w:val="single"/>
         </w:rPr>
+      </w:pPr>
+    </w:p>
+    <w:p>
+      <w:pPr>
+        <w:rPr>
+          <w:sz w:val="32"/>
+        </w:rPr>
+      </w:pPr>
+      <w:r>
+        <w:rPr>
+          <w:rFonts w:ascii="Times New Roman" w:hAnsi="Times New Roman" w:cs="Times New Roman"/>
+          <w:b/>
+          <w:sz w:val="28"/>
+          <w:szCs w:val="28"/>
+          <w:u w:val="single"/>
+        </w:rPr>
         <w:t>Project Title:</w:t>
       </w:r>
       <w:r>
@@ -309,7 +1553,20 @@
         </w:rPr>
         <w:t>xTuple</w:t>
       </w:r>
+      <w:bookmarkStart w:id="0" w:name="_GoBack"/>
+      <w:bookmarkEnd w:id="0"/>
       <w:proofErr w:type="spellEnd"/>
+    </w:p>
+    <w:p>
+      <w:pPr>
+        <w:rPr>
+          <w:rFonts w:ascii="Times New Roman" w:hAnsi="Times New Roman" w:cs="Times New Roman"/>
+          <w:b/>
+          <w:sz w:val="28"/>
+          <w:szCs w:val="28"/>
+          <w:u w:val="single"/>
+        </w:rPr>
+      </w:pPr>
     </w:p>
     <w:p>
       <w:pPr>
@@ -434,6 +1691,17 @@
       <w:pPr>
         <w:rPr>
           <w:rFonts w:ascii="Times New Roman" w:hAnsi="Times New Roman" w:cs="Times New Roman"/>
+          <w:b/>
+          <w:sz w:val="28"/>
+          <w:szCs w:val="28"/>
+          <w:u w:val="single"/>
+        </w:rPr>
+      </w:pPr>
+    </w:p>
+    <w:p>
+      <w:pPr>
+        <w:rPr>
+          <w:rFonts w:ascii="Times New Roman" w:hAnsi="Times New Roman" w:cs="Times New Roman"/>
           <w:sz w:val="28"/>
           <w:szCs w:val="28"/>
         </w:rPr>
@@ -479,256 +1747,6 @@
           <w:szCs w:val="28"/>
         </w:rPr>
         <w:t xml:space="preserve"> for a fictitious small company</w:t>
-      </w:r>
-      <w:r>
-        <w:rPr>
-          <w:rFonts w:ascii="Times New Roman" w:hAnsi="Times New Roman" w:cs="Times New Roman"/>
-          <w:sz w:val="28"/>
-          <w:szCs w:val="28"/>
-        </w:rPr>
-        <w:t xml:space="preserve"> </w:t>
-      </w:r>
-    </w:p>
-    <w:p>
-      <w:pPr>
-        <w:rPr>
-          <w:rFonts w:ascii="Times New Roman" w:hAnsi="Times New Roman" w:cs="Times New Roman"/>
-          <w:color w:val="8DB3E2" w:themeColor="text2" w:themeTint="66"/>
-          <w:sz w:val="28"/>
-          <w:szCs w:val="28"/>
-        </w:rPr>
-      </w:pPr>
-      <w:r>
-        <w:rPr>
-          <w:rFonts w:ascii="Times New Roman" w:hAnsi="Times New Roman" w:cs="Times New Roman"/>
-          <w:color w:val="8DB3E2" w:themeColor="text2" w:themeTint="66"/>
-          <w:sz w:val="28"/>
-          <w:szCs w:val="28"/>
-        </w:rPr>
-        <w:t>List a set of objectives that you hope to achieve in doing this project</w:t>
-      </w:r>
-      <w:r>
-        <w:rPr>
-          <w:rFonts w:ascii="Times New Roman" w:hAnsi="Times New Roman" w:cs="Times New Roman"/>
-          <w:color w:val="8DB3E2" w:themeColor="text2" w:themeTint="66"/>
-          <w:sz w:val="28"/>
-          <w:szCs w:val="28"/>
-        </w:rPr>
-        <w:t xml:space="preserve">, </w:t>
-      </w:r>
-      <w:r>
-        <w:rPr>
-          <w:rFonts w:ascii="Times New Roman" w:hAnsi="Times New Roman" w:cs="Times New Roman"/>
-          <w:color w:val="8DB3E2" w:themeColor="text2" w:themeTint="66"/>
-          <w:sz w:val="28"/>
-          <w:szCs w:val="28"/>
-        </w:rPr>
-        <w:t>e.g</w:t>
-      </w:r>
-      <w:r>
-        <w:rPr>
-          <w:rFonts w:ascii="Times New Roman" w:hAnsi="Times New Roman" w:cs="Times New Roman"/>
-          <w:color w:val="8DB3E2" w:themeColor="text2" w:themeTint="66"/>
-          <w:sz w:val="28"/>
-          <w:szCs w:val="28"/>
-        </w:rPr>
-        <w:t xml:space="preserve">., </w:t>
-      </w:r>
-      <w:r>
-        <w:rPr>
-          <w:rFonts w:ascii="Times New Roman" w:hAnsi="Times New Roman" w:cs="Times New Roman"/>
-          <w:color w:val="8DB3E2" w:themeColor="text2" w:themeTint="66"/>
-          <w:sz w:val="28"/>
-          <w:szCs w:val="28"/>
-        </w:rPr>
-        <w:t xml:space="preserve">1.  </w:t>
-      </w:r>
-      <w:proofErr w:type="gramStart"/>
-      <w:r>
-        <w:rPr>
-          <w:rFonts w:ascii="Times New Roman" w:hAnsi="Times New Roman" w:cs="Times New Roman"/>
-          <w:color w:val="8DB3E2" w:themeColor="text2" w:themeTint="66"/>
-          <w:sz w:val="28"/>
-          <w:szCs w:val="28"/>
-        </w:rPr>
-        <w:t>Configure</w:t>
-      </w:r>
-      <w:proofErr w:type="gramEnd"/>
-      <w:r>
-        <w:rPr>
-          <w:rFonts w:ascii="Times New Roman" w:hAnsi="Times New Roman" w:cs="Times New Roman"/>
-          <w:color w:val="8DB3E2" w:themeColor="text2" w:themeTint="66"/>
-          <w:sz w:val="28"/>
-          <w:szCs w:val="28"/>
-        </w:rPr>
-        <w:t xml:space="preserve"> IBM </w:t>
-      </w:r>
-      <w:proofErr w:type="spellStart"/>
-      <w:r>
-        <w:rPr>
-          <w:rFonts w:ascii="Times New Roman" w:hAnsi="Times New Roman" w:cs="Times New Roman"/>
-          <w:color w:val="8DB3E2" w:themeColor="text2" w:themeTint="66"/>
-          <w:sz w:val="28"/>
-          <w:szCs w:val="28"/>
-        </w:rPr>
-        <w:t>Cognos</w:t>
-      </w:r>
-      <w:proofErr w:type="spellEnd"/>
-      <w:r>
-        <w:rPr>
-          <w:rFonts w:ascii="Times New Roman" w:hAnsi="Times New Roman" w:cs="Times New Roman"/>
-          <w:color w:val="8DB3E2" w:themeColor="text2" w:themeTint="66"/>
-          <w:sz w:val="28"/>
-          <w:szCs w:val="28"/>
-        </w:rPr>
-        <w:t xml:space="preserve"> fo</w:t>
-      </w:r>
-      <w:r>
-        <w:rPr>
-          <w:rFonts w:ascii="Times New Roman" w:hAnsi="Times New Roman" w:cs="Times New Roman"/>
-          <w:color w:val="8DB3E2" w:themeColor="text2" w:themeTint="66"/>
-          <w:sz w:val="28"/>
-          <w:szCs w:val="28"/>
-        </w:rPr>
-        <w:t>r Business Intelligence project;</w:t>
-      </w:r>
-      <w:r>
-        <w:rPr>
-          <w:rFonts w:ascii="Times New Roman" w:hAnsi="Times New Roman" w:cs="Times New Roman"/>
-          <w:color w:val="8DB3E2" w:themeColor="text2" w:themeTint="66"/>
-          <w:sz w:val="28"/>
-          <w:szCs w:val="28"/>
-        </w:rPr>
-        <w:t xml:space="preserve"> 2. Customize </w:t>
-      </w:r>
-      <w:r>
-        <w:rPr>
-          <w:rFonts w:ascii="Times New Roman" w:hAnsi="Times New Roman" w:cs="Times New Roman"/>
-          <w:color w:val="8DB3E2" w:themeColor="text2" w:themeTint="66"/>
-          <w:sz w:val="28"/>
-          <w:szCs w:val="28"/>
-        </w:rPr>
-        <w:t>reports for management decision-</w:t>
-      </w:r>
-      <w:r>
-        <w:rPr>
-          <w:rFonts w:ascii="Times New Roman" w:hAnsi="Times New Roman" w:cs="Times New Roman"/>
-          <w:color w:val="8DB3E2" w:themeColor="text2" w:themeTint="66"/>
-          <w:sz w:val="28"/>
-          <w:szCs w:val="28"/>
-        </w:rPr>
-        <w:t>making</w:t>
-      </w:r>
-      <w:r>
-        <w:rPr>
-          <w:rFonts w:ascii="Times New Roman" w:hAnsi="Times New Roman" w:cs="Times New Roman"/>
-          <w:color w:val="8DB3E2" w:themeColor="text2" w:themeTint="66"/>
-          <w:sz w:val="28"/>
-          <w:szCs w:val="28"/>
-        </w:rPr>
-        <w:t>;</w:t>
-      </w:r>
-      <w:r>
-        <w:rPr>
-          <w:rFonts w:ascii="Times New Roman" w:hAnsi="Times New Roman" w:cs="Times New Roman"/>
-          <w:color w:val="8DB3E2" w:themeColor="text2" w:themeTint="66"/>
-          <w:sz w:val="28"/>
-          <w:szCs w:val="28"/>
-        </w:rPr>
-        <w:t xml:space="preserve"> etc</w:t>
-      </w:r>
-      <w:r>
-        <w:rPr>
-          <w:rFonts w:ascii="Times New Roman" w:hAnsi="Times New Roman" w:cs="Times New Roman"/>
-          <w:color w:val="8DB3E2" w:themeColor="text2" w:themeTint="66"/>
-          <w:sz w:val="28"/>
-          <w:szCs w:val="28"/>
-        </w:rPr>
-        <w:t xml:space="preserve">. List at least </w:t>
-      </w:r>
-      <w:r>
-        <w:rPr>
-          <w:rFonts w:ascii="Times New Roman" w:hAnsi="Times New Roman" w:cs="Times New Roman"/>
-          <w:color w:val="8DB3E2" w:themeColor="text2" w:themeTint="66"/>
-          <w:sz w:val="28"/>
-          <w:szCs w:val="28"/>
-        </w:rPr>
-        <w:t>six (</w:t>
-      </w:r>
-      <w:r>
-        <w:rPr>
-          <w:rFonts w:ascii="Times New Roman" w:hAnsi="Times New Roman" w:cs="Times New Roman"/>
-          <w:color w:val="8DB3E2" w:themeColor="text2" w:themeTint="66"/>
-          <w:sz w:val="28"/>
-          <w:szCs w:val="28"/>
-        </w:rPr>
-        <w:t>6</w:t>
-      </w:r>
-      <w:r>
-        <w:rPr>
-          <w:rFonts w:ascii="Times New Roman" w:hAnsi="Times New Roman" w:cs="Times New Roman"/>
-          <w:color w:val="8DB3E2" w:themeColor="text2" w:themeTint="66"/>
-          <w:sz w:val="28"/>
-          <w:szCs w:val="28"/>
-        </w:rPr>
-        <w:t>)</w:t>
-      </w:r>
-      <w:r>
-        <w:rPr>
-          <w:rFonts w:ascii="Times New Roman" w:hAnsi="Times New Roman" w:cs="Times New Roman"/>
-          <w:color w:val="8DB3E2" w:themeColor="text2" w:themeTint="66"/>
-          <w:sz w:val="28"/>
-          <w:szCs w:val="28"/>
-        </w:rPr>
-        <w:t xml:space="preserve"> objectives.</w:t>
-      </w:r>
-      <w:r>
-        <w:rPr>
-          <w:rFonts w:ascii="Times New Roman" w:hAnsi="Times New Roman" w:cs="Times New Roman"/>
-          <w:color w:val="8DB3E2" w:themeColor="text2" w:themeTint="66"/>
-          <w:sz w:val="28"/>
-          <w:szCs w:val="28"/>
-        </w:rPr>
-        <w:t xml:space="preserve"> </w:t>
-      </w:r>
-    </w:p>
-    <w:p>
-      <w:pPr>
-        <w:rPr>
-          <w:rFonts w:ascii="Times New Roman" w:hAnsi="Times New Roman" w:cs="Times New Roman"/>
-          <w:color w:val="8DB3E2" w:themeColor="text2" w:themeTint="66"/>
-          <w:sz w:val="28"/>
-          <w:szCs w:val="28"/>
-        </w:rPr>
-      </w:pPr>
-      <w:r>
-        <w:rPr>
-          <w:rFonts w:ascii="Times New Roman" w:hAnsi="Times New Roman" w:cs="Times New Roman"/>
-          <w:color w:val="8DB3E2" w:themeColor="text2" w:themeTint="66"/>
-          <w:sz w:val="28"/>
-          <w:szCs w:val="28"/>
-        </w:rPr>
-        <w:t>(</w:t>
-      </w:r>
-      <w:proofErr w:type="gramStart"/>
-      <w:r>
-        <w:rPr>
-          <w:rFonts w:ascii="Times New Roman" w:hAnsi="Times New Roman" w:cs="Times New Roman"/>
-          <w:color w:val="8DB3E2" w:themeColor="text2" w:themeTint="66"/>
-          <w:sz w:val="28"/>
-          <w:szCs w:val="28"/>
-        </w:rPr>
-        <w:t>delete</w:t>
-      </w:r>
-      <w:proofErr w:type="gramEnd"/>
-      <w:r>
-        <w:rPr>
-          <w:rFonts w:ascii="Times New Roman" w:hAnsi="Times New Roman" w:cs="Times New Roman"/>
-          <w:color w:val="8DB3E2" w:themeColor="text2" w:themeTint="66"/>
-          <w:sz w:val="28"/>
-          <w:szCs w:val="28"/>
-        </w:rPr>
-        <w:t xml:space="preserve"> blue text before submission)</w:t>
       </w:r>
     </w:p>
     <w:tbl>
@@ -793,15 +1811,7 @@
                 <w:sz w:val="28"/>
                 <w:szCs w:val="28"/>
               </w:rPr>
-              <w:t>Configure settings and practice with</w:t>
-            </w:r>
-            <w:r>
-              <w:rPr>
-                <w:rFonts w:ascii="Times New Roman" w:hAnsi="Times New Roman" w:cs="Times New Roman"/>
-                <w:sz w:val="28"/>
-                <w:szCs w:val="28"/>
-              </w:rPr>
-              <w:t xml:space="preserve"> Incident Management</w:t>
+              <w:t>Configure settings and practice with Incident Management</w:t>
             </w:r>
           </w:p>
         </w:tc>
@@ -830,15 +1840,7 @@
                 <w:sz w:val="28"/>
                 <w:szCs w:val="28"/>
               </w:rPr>
-              <w:t>Configure settings and practice with</w:t>
-            </w:r>
-            <w:r>
-              <w:rPr>
-                <w:rFonts w:ascii="Times New Roman" w:hAnsi="Times New Roman" w:cs="Times New Roman"/>
-                <w:sz w:val="28"/>
-                <w:szCs w:val="28"/>
-              </w:rPr>
-              <w:t xml:space="preserve"> Opportunity Management</w:t>
+              <w:t>Configure settings and practice with Opportunity Management</w:t>
             </w:r>
           </w:p>
         </w:tc>
@@ -1035,8 +2037,10 @@
       <w:pPr>
         <w:rPr>
           <w:rFonts w:ascii="Times New Roman" w:hAnsi="Times New Roman" w:cs="Times New Roman"/>
+          <w:b/>
           <w:sz w:val="28"/>
           <w:szCs w:val="28"/>
+          <w:u w:val="single"/>
         </w:rPr>
       </w:pPr>
       <w:r>
@@ -1047,6 +2051,26 @@
           <w:szCs w:val="28"/>
           <w:u w:val="single"/>
         </w:rPr>
+        <w:br w:type="page"/>
+      </w:r>
+    </w:p>
+    <w:p>
+      <w:pPr>
+        <w:rPr>
+          <w:rFonts w:ascii="Times New Roman" w:hAnsi="Times New Roman" w:cs="Times New Roman"/>
+          <w:sz w:val="28"/>
+          <w:szCs w:val="28"/>
+        </w:rPr>
+      </w:pPr>
+      <w:r>
+        <w:rPr>
+          <w:rFonts w:ascii="Times New Roman" w:hAnsi="Times New Roman" w:cs="Times New Roman"/>
+          <w:b/>
+          <w:sz w:val="28"/>
+          <w:szCs w:val="28"/>
+          <w:u w:val="single"/>
+        </w:rPr>
+        <w:lastRenderedPageBreak/>
         <w:t>Industry Relevance:</w:t>
       </w:r>
       <w:r>
@@ -1239,15 +2263,7 @@
                 <w:sz w:val="28"/>
                 <w:szCs w:val="28"/>
               </w:rPr>
-              <w:t>project</w:t>
-            </w:r>
-            <w:r>
-              <w:rPr>
-                <w:rFonts w:ascii="Times New Roman" w:hAnsi="Times New Roman" w:cs="Times New Roman"/>
-                <w:sz w:val="28"/>
-                <w:szCs w:val="28"/>
-              </w:rPr>
-              <w:t xml:space="preserve">  </w:t>
+              <w:t xml:space="preserve">project  </w:t>
             </w:r>
             <w:r>
               <w:rPr>
@@ -1330,16 +2346,43 @@
             <w:pPr>
               <w:rPr>
                 <w:rFonts w:ascii="Times New Roman" w:hAnsi="Times New Roman" w:cs="Times New Roman"/>
+                <w:i/>
                 <w:sz w:val="28"/>
                 <w:szCs w:val="28"/>
               </w:rPr>
             </w:pPr>
+            <w:r>
+              <w:rPr>
+                <w:rFonts w:ascii="Times New Roman" w:hAnsi="Times New Roman" w:cs="Times New Roman"/>
+                <w:i/>
+                <w:sz w:val="28"/>
+                <w:szCs w:val="28"/>
+              </w:rPr>
+              <w:t>A couple of job</w:t>
+            </w:r>
+            <w:r>
+              <w:rPr>
+                <w:rFonts w:ascii="Times New Roman" w:hAnsi="Times New Roman" w:cs="Times New Roman"/>
+                <w:i/>
+                <w:sz w:val="28"/>
+                <w:szCs w:val="28"/>
+              </w:rPr>
+              <w:t>s</w:t>
+            </w:r>
+            <w:r>
+              <w:rPr>
+                <w:rFonts w:ascii="Times New Roman" w:hAnsi="Times New Roman" w:cs="Times New Roman"/>
+                <w:i/>
+                <w:sz w:val="28"/>
+                <w:szCs w:val="28"/>
+              </w:rPr>
+              <w:t xml:space="preserve"> that we looked at:</w:t>
+            </w:r>
           </w:p>
           <w:p>
             <w:pPr>
               <w:rPr>
                 <w:rFonts w:ascii="Times New Roman" w:hAnsi="Times New Roman" w:cs="Times New Roman"/>
-                <w:i/>
                 <w:sz w:val="28"/>
                 <w:szCs w:val="28"/>
               </w:rPr>
@@ -1347,30 +2390,42 @@
             <w:r>
               <w:rPr>
                 <w:rFonts w:ascii="Times New Roman" w:hAnsi="Times New Roman" w:cs="Times New Roman"/>
-                <w:i/>
-                <w:sz w:val="28"/>
-                <w:szCs w:val="28"/>
-              </w:rPr>
-              <w:lastRenderedPageBreak/>
-              <w:t>A couple of job</w:t>
-            </w:r>
-            <w:r>
-              <w:rPr>
-                <w:rFonts w:ascii="Times New Roman" w:hAnsi="Times New Roman" w:cs="Times New Roman"/>
-                <w:i/>
-                <w:sz w:val="28"/>
-                <w:szCs w:val="28"/>
-              </w:rPr>
-              <w:t>s</w:t>
-            </w:r>
-            <w:r>
-              <w:rPr>
-                <w:rFonts w:ascii="Times New Roman" w:hAnsi="Times New Roman" w:cs="Times New Roman"/>
-                <w:i/>
-                <w:sz w:val="28"/>
-                <w:szCs w:val="28"/>
-              </w:rPr>
-              <w:t xml:space="preserve"> that we looked at:</w:t>
+                <w:sz w:val="28"/>
+                <w:szCs w:val="28"/>
+              </w:rPr>
+              <w:t xml:space="preserve">For </w:t>
+            </w:r>
+            <w:r>
+              <w:rPr>
+                <w:rFonts w:ascii="Times New Roman" w:hAnsi="Times New Roman" w:cs="Times New Roman"/>
+                <w:sz w:val="28"/>
+                <w:szCs w:val="28"/>
+              </w:rPr>
+              <w:t xml:space="preserve">Business Analyst, CRM </w:t>
+            </w:r>
+            <w:r>
+              <w:rPr>
+                <w:rFonts w:ascii="Times New Roman" w:hAnsi="Times New Roman" w:cs="Times New Roman"/>
+                <w:sz w:val="28"/>
+                <w:szCs w:val="28"/>
+              </w:rPr>
+              <w:t xml:space="preserve">job – </w:t>
+            </w:r>
+            <w:r>
+              <w:rPr>
+                <w:rFonts w:ascii="Times New Roman" w:hAnsi="Times New Roman" w:cs="Times New Roman"/>
+                <w:sz w:val="28"/>
+                <w:szCs w:val="28"/>
+              </w:rPr>
+              <w:t>requirement is “</w:t>
+            </w:r>
+            <w:r>
+              <w:rPr>
+                <w:rFonts w:ascii="Times New Roman" w:hAnsi="Times New Roman" w:cs="Times New Roman"/>
+                <w:sz w:val="28"/>
+                <w:szCs w:val="28"/>
+              </w:rPr>
+              <w:t xml:space="preserve">Broad knowledge of all CRM users/functions” </w:t>
             </w:r>
           </w:p>
           <w:p>
@@ -1387,66 +2442,9 @@
                 <w:sz w:val="28"/>
                 <w:szCs w:val="28"/>
               </w:rPr>
-              <w:t xml:space="preserve">For </w:t>
-            </w:r>
-            <w:r>
-              <w:rPr>
-                <w:rFonts w:ascii="Times New Roman" w:hAnsi="Times New Roman" w:cs="Times New Roman"/>
-                <w:sz w:val="28"/>
-                <w:szCs w:val="28"/>
-              </w:rPr>
-              <w:t xml:space="preserve">Business Analyst, CRM </w:t>
-            </w:r>
-            <w:r>
-              <w:rPr>
-                <w:rFonts w:ascii="Times New Roman" w:hAnsi="Times New Roman" w:cs="Times New Roman"/>
-                <w:sz w:val="28"/>
-                <w:szCs w:val="28"/>
-              </w:rPr>
-              <w:t xml:space="preserve">job – </w:t>
-            </w:r>
-            <w:r>
-              <w:rPr>
-                <w:rFonts w:ascii="Times New Roman" w:hAnsi="Times New Roman" w:cs="Times New Roman"/>
-                <w:sz w:val="28"/>
-                <w:szCs w:val="28"/>
-              </w:rPr>
-              <w:t>requirement is “</w:t>
-            </w:r>
-            <w:r>
-              <w:rPr>
-                <w:rFonts w:ascii="Times New Roman" w:hAnsi="Times New Roman" w:cs="Times New Roman"/>
-                <w:sz w:val="28"/>
-                <w:szCs w:val="28"/>
-              </w:rPr>
-              <w:t>Broad knowledge of all CRM users/functions</w:t>
-            </w:r>
-            <w:r>
-              <w:rPr>
-                <w:rFonts w:ascii="Times New Roman" w:hAnsi="Times New Roman" w:cs="Times New Roman"/>
-                <w:sz w:val="28"/>
-                <w:szCs w:val="28"/>
-              </w:rPr>
-              <w:t xml:space="preserve">” </w:t>
-            </w:r>
-          </w:p>
-          <w:p>
-            <w:pPr>
-              <w:rPr>
-                <w:rFonts w:ascii="Times New Roman" w:hAnsi="Times New Roman" w:cs="Times New Roman"/>
-                <w:sz w:val="28"/>
-                <w:szCs w:val="28"/>
-              </w:rPr>
-            </w:pPr>
-            <w:r>
-              <w:rPr>
-                <w:rFonts w:ascii="Times New Roman" w:hAnsi="Times New Roman" w:cs="Times New Roman"/>
-                <w:sz w:val="28"/>
-                <w:szCs w:val="28"/>
-              </w:rPr>
               <w:t>(</w:t>
             </w:r>
-            <w:hyperlink r:id="rId5" w:history="1">
+            <w:hyperlink r:id="rId6" w:history="1">
               <w:r>
                 <w:rPr>
                   <w:rStyle w:val="Hyperlink"/>
@@ -1489,7 +2487,15 @@
                 <w:sz w:val="28"/>
                 <w:szCs w:val="28"/>
               </w:rPr>
-              <w:t>For CRM Database Specialist jab – requirement is “experience in CRM database administration and design”</w:t>
+              <w:t>For CRM Database Specialist jo</w:t>
+            </w:r>
+            <w:r>
+              <w:rPr>
+                <w:rFonts w:ascii="Times New Roman" w:hAnsi="Times New Roman" w:cs="Times New Roman"/>
+                <w:sz w:val="28"/>
+                <w:szCs w:val="28"/>
+              </w:rPr>
+              <w:t>b – requirement is “experience in CRM database administration and design”</w:t>
             </w:r>
           </w:p>
           <w:p>
@@ -1508,7 +2514,7 @@
               </w:rPr>
               <w:t>(</w:t>
             </w:r>
-            <w:hyperlink r:id="rId6" w:history="1">
+            <w:hyperlink r:id="rId7" w:history="1">
               <w:r>
                 <w:rPr>
                   <w:rStyle w:val="Hyperlink"/>
@@ -2042,6 +3048,7 @@
   <w:style w:type="character" w:default="1" w:styleId="DefaultParagraphFont">
     <w:name w:val="Default Paragraph Font"/>
     <w:uiPriority w:val="1"/>
+    <w:semiHidden/>
     <w:unhideWhenUsed/>
   </w:style>
   <w:style w:type="table" w:default="1" w:styleId="TableNormal">
@@ -2104,6 +3111,29 @@
     <w:rPr>
       <w:color w:val="0000FF" w:themeColor="hyperlink"/>
       <w:u w:val="single"/>
+    </w:rPr>
+  </w:style>
+  <w:style w:type="paragraph" w:styleId="NoSpacing">
+    <w:name w:val="No Spacing"/>
+    <w:link w:val="NoSpacingChar"/>
+    <w:uiPriority w:val="1"/>
+    <w:qFormat/>
+    <w:rsid w:val="00DB40AE"/>
+    <w:pPr>
+      <w:spacing w:after="0" w:line="240" w:lineRule="auto"/>
+    </w:pPr>
+    <w:rPr>
+      <w:rFonts w:eastAsiaTheme="minorEastAsia"/>
+    </w:rPr>
+  </w:style>
+  <w:style w:type="character" w:customStyle="1" w:styleId="NoSpacingChar">
+    <w:name w:val="No Spacing Char"/>
+    <w:basedOn w:val="DefaultParagraphFont"/>
+    <w:link w:val="NoSpacing"/>
+    <w:uiPriority w:val="1"/>
+    <w:rsid w:val="00DB40AE"/>
+    <w:rPr>
+      <w:rFonts w:eastAsiaTheme="minorEastAsia"/>
     </w:rPr>
   </w:style>
 </w:styles>

</xml_diff>